<commit_message>
adding text to Rmd file, changed two words in script
</commit_message>
<xml_diff>
--- a/Improving Econometrics/Nursing Homes and COVID.docx
+++ b/Improving Econometrics/Nursing Homes and COVID.docx
@@ -1,6 +1,6 @@
 
 <file path=word/document.xml><?xml version="1.0" encoding="utf-8"?>
-<w:document xmlns:wpc="http://schemas.microsoft.com/office/word/2010/wordprocessingCanvas" xmlns:cx="http://schemas.microsoft.com/office/drawing/2014/chartex" xmlns:cx1="http://schemas.microsoft.com/office/drawing/2015/9/8/chartex" xmlns:cx2="http://schemas.microsoft.com/office/drawing/2015/10/21/chartex" xmlns:cx3="http://schemas.microsoft.com/office/drawing/2016/5/9/chartex" xmlns:cx4="http://schemas.microsoft.com/office/drawing/2016/5/10/chartex" xmlns:cx5="http://schemas.microsoft.com/office/drawing/2016/5/11/chartex" xmlns:cx6="http://schemas.microsoft.com/office/drawing/2016/5/12/chartex" xmlns:cx7="http://schemas.microsoft.com/office/drawing/2016/5/13/chartex" xmlns:cx8="http://schemas.microsoft.com/office/drawing/2016/5/14/chartex" xmlns:mc="http://schemas.openxmlformats.org/markup-compatibility/2006" xmlns:aink="http://schemas.microsoft.com/office/drawing/2016/ink" xmlns:am3d="http://schemas.microsoft.com/office/drawing/2017/model3d" xmlns:o="urn:schemas-microsoft-com:office:office" xmlns:r="http://schemas.openxmlformats.org/officeDocument/2006/relationships" xmlns:m="http://schemas.openxmlformats.org/officeDocument/2006/math" xmlns:v="urn:schemas-microsoft-com:vml" xmlns:wp14="http://schemas.microsoft.com/office/word/2010/wordprocessingDrawing" xmlns:wp="http://schemas.openxmlformats.org/drawingml/2006/wordprocessingDrawing" xmlns:w10="urn:schemas-microsoft-com:office:word" xmlns:w="http://schemas.openxmlformats.org/wordprocessingml/2006/main" xmlns:w14="http://schemas.microsoft.com/office/word/2010/wordml" xmlns:w15="http://schemas.microsoft.com/office/word/2012/wordml" xmlns:w16cex="http://schemas.microsoft.com/office/word/2018/wordml/cex" xmlns:w16cid="http://schemas.microsoft.com/office/word/2016/wordml/cid" xmlns:w16="http://schemas.microsoft.com/office/word/2018/wordml" xmlns:w16se="http://schemas.microsoft.com/office/word/2015/wordml/symex" xmlns:wpg="http://schemas.microsoft.com/office/word/2010/wordprocessingGroup" xmlns:wpi="http://schemas.microsoft.com/office/word/2010/wordprocessingInk" xmlns:wne="http://schemas.microsoft.com/office/word/2006/wordml" xmlns:wps="http://schemas.microsoft.com/office/word/2010/wordprocessingShape" mc:Ignorable="w14 w15 w16se w16cid w16 w16cex wp14">
+<w:document xmlns:wpc="http://schemas.microsoft.com/office/word/2010/wordprocessingCanvas" xmlns:cx="http://schemas.microsoft.com/office/drawing/2014/chartex" xmlns:cx1="http://schemas.microsoft.com/office/drawing/2015/9/8/chartex" xmlns:cx2="http://schemas.microsoft.com/office/drawing/2015/10/21/chartex" xmlns:cx3="http://schemas.microsoft.com/office/drawing/2016/5/9/chartex" xmlns:cx4="http://schemas.microsoft.com/office/drawing/2016/5/10/chartex" xmlns:cx5="http://schemas.microsoft.com/office/drawing/2016/5/11/chartex" xmlns:cx6="http://schemas.microsoft.com/office/drawing/2016/5/12/chartex" xmlns:cx7="http://schemas.microsoft.com/office/drawing/2016/5/13/chartex" xmlns:cx8="http://schemas.microsoft.com/office/drawing/2016/5/14/chartex" xmlns:mc="http://schemas.openxmlformats.org/markup-compatibility/2006" xmlns:aink="http://schemas.microsoft.com/office/drawing/2016/ink" xmlns:am3d="http://schemas.microsoft.com/office/drawing/2017/model3d" xmlns:o="urn:schemas-microsoft-com:office:office" xmlns:r="http://schemas.openxmlformats.org/officeDocument/2006/relationships" xmlns:m="http://schemas.openxmlformats.org/officeDocument/2006/math" xmlns:v="urn:schemas-microsoft-com:vml" xmlns:wp14="http://schemas.microsoft.com/office/word/2010/wordprocessingDrawing" xmlns:wp="http://schemas.openxmlformats.org/drawingml/2006/wordprocessingDrawing" xmlns:w10="urn:schemas-microsoft-com:office:word" xmlns:w="http://schemas.openxmlformats.org/wordprocessingml/2006/main" xmlns:w14="http://schemas.microsoft.com/office/word/2010/wordml" xmlns:w15="http://schemas.microsoft.com/office/word/2012/wordml" xmlns:w16cex="http://schemas.microsoft.com/office/word/2018/wordml/cex" xmlns:w16cid="http://schemas.microsoft.com/office/word/2016/wordml/cid" xmlns:w16="http://schemas.microsoft.com/office/word/2018/wordml" xmlns:w16sdtdh="http://schemas.microsoft.com/office/word/2020/wordml/sdtdatahash" xmlns:w16se="http://schemas.microsoft.com/office/word/2015/wordml/symex" xmlns:wpg="http://schemas.microsoft.com/office/word/2010/wordprocessingGroup" xmlns:wpi="http://schemas.microsoft.com/office/word/2010/wordprocessingInk" xmlns:wne="http://schemas.microsoft.com/office/word/2006/wordml" xmlns:wps="http://schemas.microsoft.com/office/word/2010/wordprocessingShape" mc:Ignorable="w14 w15 w16se w16cid w16 w16cex w16sdtdh wp14">
   <w:body>
     <w:p>
       <w:pPr>
@@ -90,15 +90,7 @@
         <w:ind w:firstLine="720"/>
       </w:pPr>
       <w:r>
-        <w:t xml:space="preserve">Old people in nursing homes are dying </w:t>
-      </w:r>
-      <w:proofErr w:type="spellStart"/>
-      <w:r>
-        <w:t>en</w:t>
-      </w:r>
-      <w:proofErr w:type="spellEnd"/>
-      <w:r>
-        <w:t xml:space="preserve"> masse to the coronavirus, skewing the death rate upward</w:t>
+        <w:t>Old people in nursing homes are dying en masse to the coronavirus, skewing the death rate upward</w:t>
       </w:r>
       <w:r>
         <w:t xml:space="preserve"> and</w:t>
@@ -153,15 +145,19 @@
         </w:numPr>
       </w:pPr>
       <w:r>
-        <w:t xml:space="preserve">The patients are running the asylum these days, so I have no idea what—or who—to believe. One statistic I heard from a particular political pundit is that the average age of death with COVID is older than life expectancy in the US, which suggests the virus isn’t a substantial problem for healthy twenty-somethings who do not have pre-existing conditions. But is that true? What is false? Did Governor Cuomo kill Granny? I </w:t>
-      </w:r>
-      <w:proofErr w:type="gramStart"/>
-      <w:r>
-        <w:t>have to</w:t>
-      </w:r>
-      <w:proofErr w:type="gramEnd"/>
-      <w:r>
-        <w:t xml:space="preserve"> find that out myself. </w:t>
+        <w:t>The patients are running the asylum these days, so I have no idea wh</w:t>
+      </w:r>
+      <w:r>
+        <w:t>o</w:t>
+      </w:r>
+      <w:r>
+        <w:t>—or wh</w:t>
+      </w:r>
+      <w:r>
+        <w:t>at</w:t>
+      </w:r>
+      <w:r>
+        <w:t xml:space="preserve">—to believe. One statistic I heard from a particular political pundit is that the average age of death with COVID is older than life expectancy in the US, which suggests the virus isn’t a substantial problem for healthy twenty-somethings who do not have pre-existing conditions. But is that true? What is false? Did Governor Cuomo kill Granny? I have to find that out myself. </w:t>
       </w:r>
     </w:p>
     <w:p/>
@@ -186,15 +182,7 @@
         <w:t xml:space="preserve"> all</w:t>
       </w:r>
       <w:r>
-        <w:t xml:space="preserve"> too accustomed to. Most data collected for this project was pulled directly off webpages or read in from .PDF files that were created from images downloaded from webpages, all with the use of R. I </w:t>
-      </w:r>
-      <w:proofErr w:type="gramStart"/>
-      <w:r>
-        <w:t>have the opportunity to</w:t>
-      </w:r>
-      <w:proofErr w:type="gramEnd"/>
-      <w:r>
-        <w:t xml:space="preserve"> learn some new R packages and get hands-on experience </w:t>
+        <w:t xml:space="preserve"> too accustomed to. Most data collected for this project was pulled directly off webpages or read in from .PDF files that were created from images downloaded from webpages, all with the use of R. I have the opportunity to learn some new R packages and get hands-on experience </w:t>
       </w:r>
       <w:r>
         <w:t>tidying</w:t>
@@ -252,15 +240,7 @@
         <w:t>[2020]</w:t>
       </w:r>
       <w:r>
-        <w:t xml:space="preserve">? Me neither. I buy into the story that the nursing home fiasco </w:t>
-      </w:r>
-      <w:proofErr w:type="gramStart"/>
-      <w:r>
-        <w:t>we’ve</w:t>
-      </w:r>
-      <w:proofErr w:type="gramEnd"/>
-      <w:r>
-        <w:t xml:space="preserve"> heard so much about caused the </w:t>
+        <w:t xml:space="preserve">? Me neither. I buy into the story that the nursing home fiasco we’ve heard so much about caused the </w:t>
       </w:r>
       <w:r>
         <w:t xml:space="preserve">number of deaths </w:t>
@@ -1353,23 +1333,7 @@
                 <w:rFonts w:asciiTheme="minorHAnsi" w:eastAsia="Times New Roman" w:hAnsiTheme="minorHAnsi" w:cstheme="minorHAnsi"/>
                 <w:color w:val="000000"/>
               </w:rPr>
-              <w:t xml:space="preserve">The Washington Post (who got it from Delphi </w:t>
-            </w:r>
-            <w:proofErr w:type="spellStart"/>
-            <w:r>
-              <w:rPr>
-                <w:rFonts w:asciiTheme="minorHAnsi" w:eastAsia="Times New Roman" w:hAnsiTheme="minorHAnsi" w:cstheme="minorHAnsi"/>
-                <w:color w:val="000000"/>
-              </w:rPr>
-              <w:t>CovidCast</w:t>
-            </w:r>
-            <w:proofErr w:type="spellEnd"/>
-            <w:r>
-              <w:rPr>
-                <w:rFonts w:asciiTheme="minorHAnsi" w:eastAsia="Times New Roman" w:hAnsiTheme="minorHAnsi" w:cstheme="minorHAnsi"/>
-                <w:color w:val="000000"/>
-              </w:rPr>
-              <w:t>, Carnegie Mellon University)</w:t>
+              <w:t>The Washington Post (who got it from Delphi CovidCast, Carnegie Mellon University)</w:t>
             </w:r>
           </w:p>
         </w:tc>
@@ -5386,11 +5350,9 @@
             <w:pPr>
               <w:jc w:val="center"/>
             </w:pPr>
-            <w:proofErr w:type="spellStart"/>
             <w:r>
               <w:t>Std.Error</w:t>
             </w:r>
-            <w:proofErr w:type="spellEnd"/>
           </w:p>
         </w:tc>
         <w:tc>
@@ -6172,14 +6134,12 @@
       <w:r>
         <w:tab/>
       </w:r>
-      <w:proofErr w:type="gramStart"/>
       <w:r>
         <w:t xml:space="preserve">After testing for multicollinearity, </w:t>
       </w:r>
       <w:r>
         <w:t>there</w:t>
       </w:r>
-      <w:proofErr w:type="gramEnd"/>
       <w:r>
         <w:t xml:space="preserve"> is </w:t>
       </w:r>
@@ -8687,23 +8647,7 @@
         <w:t xml:space="preserve"> will be attempted </w:t>
       </w:r>
       <w:r>
-        <w:t>using log-</w:t>
-      </w:r>
-      <w:proofErr w:type="spellStart"/>
-      <w:r>
-        <w:t>lin</w:t>
-      </w:r>
-      <w:proofErr w:type="spellEnd"/>
-      <w:r>
-        <w:t xml:space="preserve">, </w:t>
-      </w:r>
-      <w:proofErr w:type="spellStart"/>
-      <w:r>
-        <w:t>lin</w:t>
-      </w:r>
-      <w:proofErr w:type="spellEnd"/>
-      <w:r>
-        <w:t>-log, and log-log methods</w:t>
+        <w:t>using log-lin, lin-log, and log-log methods</w:t>
       </w:r>
       <w:r>
         <w:t xml:space="preserve"> to </w:t>
@@ -11695,26 +11639,10 @@
         <w:tab/>
       </w:r>
       <w:r>
-        <w:t xml:space="preserve">As noted in the beginning of this section, one of the greatest problems with the state population density variable is that it does not </w:t>
-      </w:r>
-      <w:proofErr w:type="gramStart"/>
-      <w:r>
-        <w:t>take into account</w:t>
-      </w:r>
-      <w:proofErr w:type="gramEnd"/>
-      <w:r>
-        <w:t xml:space="preserve"> </w:t>
-      </w:r>
-      <w:r>
-        <w:t xml:space="preserve">where in a state most people are clustered. </w:t>
-      </w:r>
-      <w:proofErr w:type="gramStart"/>
-      <w:r>
-        <w:t>In an attempt to</w:t>
-      </w:r>
-      <w:proofErr w:type="gramEnd"/>
-      <w:r>
-        <w:t xml:space="preserve"> remedy t</w:t>
+        <w:t xml:space="preserve">As noted in the beginning of this section, one of the greatest problems with the state population density variable is that it does not take into account </w:t>
+      </w:r>
+      <w:r>
+        <w:t>where in a state most people are clustered. In an attempt to remedy t</w:t>
       </w:r>
       <w:r>
         <w:t>he lingering multicollinearity</w:t>
@@ -14582,13 +14510,8 @@
         <w:t>The “l</w:t>
       </w:r>
       <w:r>
-        <w:t>og-</w:t>
-      </w:r>
-      <w:proofErr w:type="spellStart"/>
-      <w:r>
-        <w:t>lin</w:t>
-      </w:r>
-      <w:proofErr w:type="spellEnd"/>
+        <w:t>og-lin</w:t>
+      </w:r>
       <w:r>
         <w:t xml:space="preserve">” method of correcting multicollinearity </w:t>
       </w:r>
@@ -14641,15 +14564,7 @@
     <w:p>
       <w:r>
         <w:tab/>
-        <w:t>The “</w:t>
-      </w:r>
-      <w:proofErr w:type="spellStart"/>
-      <w:r>
-        <w:t>lin</w:t>
-      </w:r>
-      <w:proofErr w:type="spellEnd"/>
-      <w:r>
-        <w:t xml:space="preserve">-log” method of correcting multicollinearity </w:t>
+        <w:t xml:space="preserve">The “lin-log” method of correcting multicollinearity </w:t>
       </w:r>
       <w:r>
         <w:t>takes the natural log of the dependent variable and performs the regression using the original explanatory variables on the transformed dependent variable.</w:t>
@@ -14657,16 +14572,11 @@
       <w:r>
         <w:t xml:space="preserve"> There is a problem with this method </w:t>
       </w:r>
-      <w:proofErr w:type="gramStart"/>
       <w:r>
         <w:t>in particular</w:t>
       </w:r>
       <w:r>
-        <w:t xml:space="preserve"> because</w:t>
-      </w:r>
-      <w:proofErr w:type="gramEnd"/>
-      <w:r>
-        <w:t xml:space="preserve"> </w:t>
+        <w:t xml:space="preserve"> because </w:t>
       </w:r>
       <w:r>
         <w:t>Death (Y)</w:t>
@@ -15970,15 +15880,7 @@
         <w:t>involves taking the natural logarithm of both the dependent variable and the explanatory variables</w:t>
       </w:r>
       <w:r>
-        <w:t>. As with the “</w:t>
-      </w:r>
-      <w:proofErr w:type="spellStart"/>
-      <w:r>
-        <w:t>lin</w:t>
-      </w:r>
-      <w:proofErr w:type="spellEnd"/>
-      <w:r>
-        <w:t xml:space="preserve">-log” method, </w:t>
+        <w:t xml:space="preserve">. As with the “lin-log” method, </w:t>
       </w:r>
       <w:r>
         <w:t>the values for Maine and Vermont were given arbitrarily small values</w:t>
@@ -16110,15 +16012,7 @@
         <w:t xml:space="preserve">to see whether </w:t>
       </w:r>
       <w:r>
-        <w:t>a “</w:t>
-      </w:r>
-      <w:proofErr w:type="spellStart"/>
-      <w:r>
-        <w:t>lin</w:t>
-      </w:r>
-      <w:proofErr w:type="spellEnd"/>
-      <w:r>
-        <w:t>-log” transformation of the urban variable would improve the results of the regression.</w:t>
+        <w:t>a “lin-log” transformation of the urban variable would improve the results of the regression.</w:t>
       </w:r>
       <w:r>
         <w:t xml:space="preserve"> </w:t>
@@ -16130,15 +16024,7 @@
         <w:t xml:space="preserve">he urban density variable is a better proxy for </w:t>
       </w:r>
       <w:r>
-        <w:t xml:space="preserve">how frequently people </w:t>
-      </w:r>
-      <w:proofErr w:type="gramStart"/>
-      <w:r>
-        <w:t>come into contact with</w:t>
-      </w:r>
-      <w:proofErr w:type="gramEnd"/>
-      <w:r>
-        <w:t xml:space="preserve"> one another</w:t>
+        <w:t>how frequently people come into contact with one another</w:t>
       </w:r>
       <w:r>
         <w:t xml:space="preserve"> than the state population density and should therefore make a more accurate </w:t>
@@ -16149,13 +16035,8 @@
       <w:r>
         <w:t xml:space="preserve">model. </w:t>
       </w:r>
-      <w:proofErr w:type="gramStart"/>
-      <w:r>
-        <w:t>Despite the fact that</w:t>
-      </w:r>
-      <w:proofErr w:type="gramEnd"/>
-      <w:r>
-        <w:t xml:space="preserve"> multicollinearity</w:t>
+      <w:r>
+        <w:t>Despite the fact that multicollinearity</w:t>
       </w:r>
       <w:r>
         <w:t xml:space="preserve"> in the model increased</w:t>
@@ -16170,15 +16051,7 @@
         <w:t xml:space="preserve"> urban density</w:t>
       </w:r>
       <w:r>
-        <w:t>, the “</w:t>
-      </w:r>
-      <w:proofErr w:type="spellStart"/>
-      <w:r>
-        <w:t>lin</w:t>
-      </w:r>
-      <w:proofErr w:type="spellEnd"/>
-      <w:r>
-        <w:t>-log” method should have eased the</w:t>
+        <w:t>, the “lin-log” method should have eased the</w:t>
       </w:r>
       <w:r>
         <w:t xml:space="preserve"> problems posed by the greater level of multicollinearity</w:t>
@@ -16190,15 +16063,7 @@
         <w:t xml:space="preserve">regression </w:t>
       </w:r>
       <w:r>
-        <w:t>using urban density and the “</w:t>
-      </w:r>
-      <w:proofErr w:type="spellStart"/>
-      <w:r>
-        <w:t>lin</w:t>
-      </w:r>
-      <w:proofErr w:type="spellEnd"/>
-      <w:r>
-        <w:t xml:space="preserve">-log” method </w:t>
+        <w:t xml:space="preserve">using urban density and the “lin-log” method </w:t>
       </w:r>
       <w:r>
         <w:t>are</w:t>
@@ -18680,7 +18545,6 @@
       <w:r>
         <w:tab/>
       </w:r>
-      <w:proofErr w:type="spellStart"/>
       <w:r>
         <w:rPr>
           <w:i/>
@@ -18693,29 +18557,13 @@
           <w:i/>
           <w:iCs/>
         </w:rPr>
-        <w:t>lejser</w:t>
-      </w:r>
-      <w:proofErr w:type="spellEnd"/>
-      <w:r>
-        <w:rPr>
-          <w:i/>
-          <w:iCs/>
-        </w:rPr>
-        <w:t xml:space="preserve"> Method</w:t>
+        <w:t>lejser Method</w:t>
       </w:r>
     </w:p>
     <w:p>
       <w:r>
         <w:tab/>
-        <w:t xml:space="preserve">The </w:t>
-      </w:r>
-      <w:proofErr w:type="spellStart"/>
-      <w:r>
-        <w:t>Glejser</w:t>
-      </w:r>
-      <w:proofErr w:type="spellEnd"/>
-      <w:r>
-        <w:t xml:space="preserve"> method for determining heteroscedasticity provides </w:t>
+        <w:t xml:space="preserve">The Glejser method for determining heteroscedasticity provides </w:t>
       </w:r>
       <w:r>
         <w:t xml:space="preserve">various means for evaluating the degree of heteroscedasticity within the data by </w:t>
@@ -18733,15 +18581,7 @@
         <w:t xml:space="preserve"> on the error terms</w:t>
       </w:r>
       <w:r>
-        <w:t xml:space="preserve">. The </w:t>
-      </w:r>
-      <w:proofErr w:type="spellStart"/>
-      <w:r>
-        <w:t>Glejser</w:t>
-      </w:r>
-      <w:proofErr w:type="spellEnd"/>
-      <w:r>
-        <w:t xml:space="preserve"> test</w:t>
+        <w:t>. The Glejser test</w:t>
       </w:r>
       <w:r>
         <w:t>s</w:t>
@@ -18769,11 +18609,7 @@
       </w:pPr>
       <w:r>
         <w:lastRenderedPageBreak/>
-        <w:t>|u-</w:t>
-      </w:r>
-      <w:proofErr w:type="spellStart"/>
-      <w:r>
-        <w:t>hat</w:t>
+        <w:t>|u-hat</w:t>
       </w:r>
       <w:r>
         <w:rPr>
@@ -18781,7 +18617,6 @@
         </w:rPr>
         <w:t>i</w:t>
       </w:r>
-      <w:proofErr w:type="spellEnd"/>
       <w:r>
         <w:t>| = B</w:t>
       </w:r>
@@ -18810,11 +18645,7 @@
         <w:t>i</w:t>
       </w:r>
       <w:r>
-        <w:t xml:space="preserve"> + . . . + </w:t>
-      </w:r>
-      <w:proofErr w:type="spellStart"/>
-      <w:r>
-        <w:t>B</w:t>
+        <w:t xml:space="preserve"> + . . . + B</w:t>
       </w:r>
       <w:r>
         <w:rPr>
@@ -18831,7 +18662,6 @@
         </w:rPr>
         <w:t>k</w:t>
       </w:r>
-      <w:proofErr w:type="spellEnd"/>
     </w:p>
     <w:p>
       <w:pPr>
@@ -18887,11 +18717,7 @@
         <w:t>i</w:t>
       </w:r>
       <w:r>
-        <w:t xml:space="preserve"> + . . . + </w:t>
-      </w:r>
-      <w:proofErr w:type="spellStart"/>
-      <w:r>
-        <w:t>B</w:t>
+        <w:t xml:space="preserve"> + . . . + B</w:t>
       </w:r>
       <w:r>
         <w:rPr>
@@ -18908,7 +18734,6 @@
         </w:rPr>
         <w:t>k</w:t>
       </w:r>
-      <w:proofErr w:type="spellEnd"/>
     </w:p>
     <w:p>
       <w:r>
@@ -18932,13 +18757,8 @@
       <w:r>
         <w:t xml:space="preserve">the data has homoscedastic data. If the </w:t>
       </w:r>
-      <w:proofErr w:type="spellStart"/>
-      <w:r>
-        <w:t>Glejser</w:t>
-      </w:r>
-      <w:proofErr w:type="spellEnd"/>
-      <w:r>
-        <w:t xml:space="preserve"> test’s </w:t>
+      <w:r>
+        <w:t xml:space="preserve">Glejser test’s </w:t>
       </w:r>
       <w:r>
         <w:t>null hypothesis is rejected, the model has heteroscedastic data.</w:t>
@@ -18949,13 +18769,8 @@
       <w:r>
         <w:t xml:space="preserve">first </w:t>
       </w:r>
-      <w:proofErr w:type="spellStart"/>
-      <w:r>
-        <w:t>Glejser</w:t>
-      </w:r>
-      <w:proofErr w:type="spellEnd"/>
-      <w:r>
-        <w:t xml:space="preserve"> test </w:t>
+      <w:r>
+        <w:t xml:space="preserve">Glejser test </w:t>
       </w:r>
       <w:r>
         <w:t>for the data used in this model are as follows:</w:t>
@@ -19920,15 +19735,7 @@
     <w:p/>
     <w:p>
       <w:r>
-        <w:t xml:space="preserve">The Results from the second </w:t>
-      </w:r>
-      <w:proofErr w:type="spellStart"/>
-      <w:r>
-        <w:t>Glejser</w:t>
-      </w:r>
-      <w:proofErr w:type="spellEnd"/>
-      <w:r>
-        <w:t xml:space="preserve"> test are as follows:</w:t>
+        <w:t>The Results from the second Glejser test are as follows:</w:t>
       </w:r>
     </w:p>
     <w:p>
@@ -21064,15 +20871,7 @@
         <w:t>a</w:t>
       </w:r>
       <w:r>
-        <w:t xml:space="preserve"> </w:t>
-      </w:r>
-      <w:proofErr w:type="spellStart"/>
-      <w:r>
-        <w:t>Glejser</w:t>
-      </w:r>
-      <w:proofErr w:type="spellEnd"/>
-      <w:r>
-        <w:t xml:space="preserve"> test, are displayed in the tables below</w:t>
+        <w:t xml:space="preserve"> Glejser test, are displayed in the tables below</w:t>
       </w:r>
       <w:r>
         <w:t>. First, the new regression results:</w:t>
@@ -22218,13 +22017,8 @@
       <w:r>
         <w:t xml:space="preserve">results from the </w:t>
       </w:r>
-      <w:proofErr w:type="spellStart"/>
-      <w:r>
-        <w:t>Glejser</w:t>
-      </w:r>
-      <w:proofErr w:type="spellEnd"/>
-      <w:r>
-        <w:t xml:space="preserve"> test are as follows:</w:t>
+      <w:r>
+        <w:t>Glejser test are as follows:</w:t>
       </w:r>
     </w:p>
     <w:p>
@@ -23329,15 +23123,7 @@
         <w:t>he</w:t>
       </w:r>
       <w:r>
-        <w:t xml:space="preserve"> more likely someone is to </w:t>
-      </w:r>
-      <w:proofErr w:type="gramStart"/>
-      <w:r>
-        <w:t>come into contact with</w:t>
-      </w:r>
-      <w:proofErr w:type="gramEnd"/>
-      <w:r>
-        <w:t xml:space="preserve"> an infected individual</w:t>
+        <w:t xml:space="preserve"> more likely someone is to come into contact with an infected individual</w:t>
       </w:r>
       <w:r>
         <w:t xml:space="preserve">. When the virus spreads faster, more people </w:t>
@@ -23370,15 +23156,7 @@
         <w:t xml:space="preserve"> decrease.</w:t>
       </w:r>
       <w:r>
-        <w:t xml:space="preserve"> The </w:t>
-      </w:r>
-      <w:proofErr w:type="spellStart"/>
-      <w:r>
-        <w:t>Glejser</w:t>
-      </w:r>
-      <w:proofErr w:type="spellEnd"/>
-      <w:r>
-        <w:t xml:space="preserve"> tests </w:t>
+        <w:t xml:space="preserve"> The Glejser tests </w:t>
       </w:r>
       <w:r>
         <w:t xml:space="preserve">on the final regression </w:t>
@@ -24714,7 +24492,7 @@
 </file>
 
 <file path=word/endnotes.xml><?xml version="1.0" encoding="utf-8"?>
-<w:endnotes xmlns:wpc="http://schemas.microsoft.com/office/word/2010/wordprocessingCanvas" xmlns:cx="http://schemas.microsoft.com/office/drawing/2014/chartex" xmlns:cx1="http://schemas.microsoft.com/office/drawing/2015/9/8/chartex" xmlns:cx2="http://schemas.microsoft.com/office/drawing/2015/10/21/chartex" xmlns:cx3="http://schemas.microsoft.com/office/drawing/2016/5/9/chartex" xmlns:cx4="http://schemas.microsoft.com/office/drawing/2016/5/10/chartex" xmlns:cx5="http://schemas.microsoft.com/office/drawing/2016/5/11/chartex" xmlns:cx6="http://schemas.microsoft.com/office/drawing/2016/5/12/chartex" xmlns:cx7="http://schemas.microsoft.com/office/drawing/2016/5/13/chartex" xmlns:cx8="http://schemas.microsoft.com/office/drawing/2016/5/14/chartex" xmlns:mc="http://schemas.openxmlformats.org/markup-compatibility/2006" xmlns:aink="http://schemas.microsoft.com/office/drawing/2016/ink" xmlns:am3d="http://schemas.microsoft.com/office/drawing/2017/model3d" xmlns:o="urn:schemas-microsoft-com:office:office" xmlns:r="http://schemas.openxmlformats.org/officeDocument/2006/relationships" xmlns:m="http://schemas.openxmlformats.org/officeDocument/2006/math" xmlns:v="urn:schemas-microsoft-com:vml" xmlns:wp14="http://schemas.microsoft.com/office/word/2010/wordprocessingDrawing" xmlns:wp="http://schemas.openxmlformats.org/drawingml/2006/wordprocessingDrawing" xmlns:w10="urn:schemas-microsoft-com:office:word" xmlns:w="http://schemas.openxmlformats.org/wordprocessingml/2006/main" xmlns:w14="http://schemas.microsoft.com/office/word/2010/wordml" xmlns:w15="http://schemas.microsoft.com/office/word/2012/wordml" xmlns:w16cex="http://schemas.microsoft.com/office/word/2018/wordml/cex" xmlns:w16cid="http://schemas.microsoft.com/office/word/2016/wordml/cid" xmlns:w16="http://schemas.microsoft.com/office/word/2018/wordml" xmlns:w16se="http://schemas.microsoft.com/office/word/2015/wordml/symex" xmlns:wpg="http://schemas.microsoft.com/office/word/2010/wordprocessingGroup" xmlns:wpi="http://schemas.microsoft.com/office/word/2010/wordprocessingInk" xmlns:wne="http://schemas.microsoft.com/office/word/2006/wordml" xmlns:wps="http://schemas.microsoft.com/office/word/2010/wordprocessingShape" mc:Ignorable="w14 w15 w16se w16cid w16 w16cex wp14">
+<w:endnotes xmlns:wpc="http://schemas.microsoft.com/office/word/2010/wordprocessingCanvas" xmlns:cx="http://schemas.microsoft.com/office/drawing/2014/chartex" xmlns:cx1="http://schemas.microsoft.com/office/drawing/2015/9/8/chartex" xmlns:cx2="http://schemas.microsoft.com/office/drawing/2015/10/21/chartex" xmlns:cx3="http://schemas.microsoft.com/office/drawing/2016/5/9/chartex" xmlns:cx4="http://schemas.microsoft.com/office/drawing/2016/5/10/chartex" xmlns:cx5="http://schemas.microsoft.com/office/drawing/2016/5/11/chartex" xmlns:cx6="http://schemas.microsoft.com/office/drawing/2016/5/12/chartex" xmlns:cx7="http://schemas.microsoft.com/office/drawing/2016/5/13/chartex" xmlns:cx8="http://schemas.microsoft.com/office/drawing/2016/5/14/chartex" xmlns:mc="http://schemas.openxmlformats.org/markup-compatibility/2006" xmlns:aink="http://schemas.microsoft.com/office/drawing/2016/ink" xmlns:am3d="http://schemas.microsoft.com/office/drawing/2017/model3d" xmlns:o="urn:schemas-microsoft-com:office:office" xmlns:r="http://schemas.openxmlformats.org/officeDocument/2006/relationships" xmlns:m="http://schemas.openxmlformats.org/officeDocument/2006/math" xmlns:v="urn:schemas-microsoft-com:vml" xmlns:wp14="http://schemas.microsoft.com/office/word/2010/wordprocessingDrawing" xmlns:wp="http://schemas.openxmlformats.org/drawingml/2006/wordprocessingDrawing" xmlns:w10="urn:schemas-microsoft-com:office:word" xmlns:w="http://schemas.openxmlformats.org/wordprocessingml/2006/main" xmlns:w14="http://schemas.microsoft.com/office/word/2010/wordml" xmlns:w15="http://schemas.microsoft.com/office/word/2012/wordml" xmlns:w16cex="http://schemas.microsoft.com/office/word/2018/wordml/cex" xmlns:w16cid="http://schemas.microsoft.com/office/word/2016/wordml/cid" xmlns:w16="http://schemas.microsoft.com/office/word/2018/wordml" xmlns:w16sdtdh="http://schemas.microsoft.com/office/word/2020/wordml/sdtdatahash" xmlns:w16se="http://schemas.microsoft.com/office/word/2015/wordml/symex" xmlns:wpg="http://schemas.microsoft.com/office/word/2010/wordprocessingGroup" xmlns:wpi="http://schemas.microsoft.com/office/word/2010/wordprocessingInk" xmlns:wne="http://schemas.microsoft.com/office/word/2006/wordml" xmlns:wps="http://schemas.microsoft.com/office/word/2010/wordprocessingShape" mc:Ignorable="w14 w15 w16se w16cid w16 w16cex w16sdtdh wp14">
   <w:endnote w:type="separator" w:id="-1">
     <w:p>
       <w:pPr>
@@ -24739,7 +24517,7 @@
 </file>
 
 <file path=word/footnotes.xml><?xml version="1.0" encoding="utf-8"?>
-<w:footnotes xmlns:wpc="http://schemas.microsoft.com/office/word/2010/wordprocessingCanvas" xmlns:cx="http://schemas.microsoft.com/office/drawing/2014/chartex" xmlns:cx1="http://schemas.microsoft.com/office/drawing/2015/9/8/chartex" xmlns:cx2="http://schemas.microsoft.com/office/drawing/2015/10/21/chartex" xmlns:cx3="http://schemas.microsoft.com/office/drawing/2016/5/9/chartex" xmlns:cx4="http://schemas.microsoft.com/office/drawing/2016/5/10/chartex" xmlns:cx5="http://schemas.microsoft.com/office/drawing/2016/5/11/chartex" xmlns:cx6="http://schemas.microsoft.com/office/drawing/2016/5/12/chartex" xmlns:cx7="http://schemas.microsoft.com/office/drawing/2016/5/13/chartex" xmlns:cx8="http://schemas.microsoft.com/office/drawing/2016/5/14/chartex" xmlns:mc="http://schemas.openxmlformats.org/markup-compatibility/2006" xmlns:aink="http://schemas.microsoft.com/office/drawing/2016/ink" xmlns:am3d="http://schemas.microsoft.com/office/drawing/2017/model3d" xmlns:o="urn:schemas-microsoft-com:office:office" xmlns:r="http://schemas.openxmlformats.org/officeDocument/2006/relationships" xmlns:m="http://schemas.openxmlformats.org/officeDocument/2006/math" xmlns:v="urn:schemas-microsoft-com:vml" xmlns:wp14="http://schemas.microsoft.com/office/word/2010/wordprocessingDrawing" xmlns:wp="http://schemas.openxmlformats.org/drawingml/2006/wordprocessingDrawing" xmlns:w10="urn:schemas-microsoft-com:office:word" xmlns:w="http://schemas.openxmlformats.org/wordprocessingml/2006/main" xmlns:w14="http://schemas.microsoft.com/office/word/2010/wordml" xmlns:w15="http://schemas.microsoft.com/office/word/2012/wordml" xmlns:w16cex="http://schemas.microsoft.com/office/word/2018/wordml/cex" xmlns:w16cid="http://schemas.microsoft.com/office/word/2016/wordml/cid" xmlns:w16="http://schemas.microsoft.com/office/word/2018/wordml" xmlns:w16se="http://schemas.microsoft.com/office/word/2015/wordml/symex" xmlns:wpg="http://schemas.microsoft.com/office/word/2010/wordprocessingGroup" xmlns:wpi="http://schemas.microsoft.com/office/word/2010/wordprocessingInk" xmlns:wne="http://schemas.microsoft.com/office/word/2006/wordml" xmlns:wps="http://schemas.microsoft.com/office/word/2010/wordprocessingShape" mc:Ignorable="w14 w15 w16se w16cid w16 w16cex wp14">
+<w:footnotes xmlns:wpc="http://schemas.microsoft.com/office/word/2010/wordprocessingCanvas" xmlns:cx="http://schemas.microsoft.com/office/drawing/2014/chartex" xmlns:cx1="http://schemas.microsoft.com/office/drawing/2015/9/8/chartex" xmlns:cx2="http://schemas.microsoft.com/office/drawing/2015/10/21/chartex" xmlns:cx3="http://schemas.microsoft.com/office/drawing/2016/5/9/chartex" xmlns:cx4="http://schemas.microsoft.com/office/drawing/2016/5/10/chartex" xmlns:cx5="http://schemas.microsoft.com/office/drawing/2016/5/11/chartex" xmlns:cx6="http://schemas.microsoft.com/office/drawing/2016/5/12/chartex" xmlns:cx7="http://schemas.microsoft.com/office/drawing/2016/5/13/chartex" xmlns:cx8="http://schemas.microsoft.com/office/drawing/2016/5/14/chartex" xmlns:mc="http://schemas.openxmlformats.org/markup-compatibility/2006" xmlns:aink="http://schemas.microsoft.com/office/drawing/2016/ink" xmlns:am3d="http://schemas.microsoft.com/office/drawing/2017/model3d" xmlns:o="urn:schemas-microsoft-com:office:office" xmlns:r="http://schemas.openxmlformats.org/officeDocument/2006/relationships" xmlns:m="http://schemas.openxmlformats.org/officeDocument/2006/math" xmlns:v="urn:schemas-microsoft-com:vml" xmlns:wp14="http://schemas.microsoft.com/office/word/2010/wordprocessingDrawing" xmlns:wp="http://schemas.openxmlformats.org/drawingml/2006/wordprocessingDrawing" xmlns:w10="urn:schemas-microsoft-com:office:word" xmlns:w="http://schemas.openxmlformats.org/wordprocessingml/2006/main" xmlns:w14="http://schemas.microsoft.com/office/word/2010/wordml" xmlns:w15="http://schemas.microsoft.com/office/word/2012/wordml" xmlns:w16cex="http://schemas.microsoft.com/office/word/2018/wordml/cex" xmlns:w16cid="http://schemas.microsoft.com/office/word/2016/wordml/cid" xmlns:w16="http://schemas.microsoft.com/office/word/2018/wordml" xmlns:w16sdtdh="http://schemas.microsoft.com/office/word/2020/wordml/sdtdatahash" xmlns:w16se="http://schemas.microsoft.com/office/word/2015/wordml/symex" xmlns:wpg="http://schemas.microsoft.com/office/word/2010/wordprocessingGroup" xmlns:wpi="http://schemas.microsoft.com/office/word/2010/wordprocessingInk" xmlns:wne="http://schemas.microsoft.com/office/word/2006/wordml" xmlns:wps="http://schemas.microsoft.com/office/word/2010/wordprocessingShape" mc:Ignorable="w14 w15 w16se w16cid w16 w16cex w16sdtdh wp14">
   <w:footnote w:type="separator" w:id="-1">
     <w:p>
       <w:pPr>
@@ -24789,7 +24567,7 @@
 </file>
 
 <file path=word/numbering.xml><?xml version="1.0" encoding="utf-8"?>
-<w:numbering xmlns:wpc="http://schemas.microsoft.com/office/word/2010/wordprocessingCanvas" xmlns:cx="http://schemas.microsoft.com/office/drawing/2014/chartex" xmlns:cx1="http://schemas.microsoft.com/office/drawing/2015/9/8/chartex" xmlns:cx2="http://schemas.microsoft.com/office/drawing/2015/10/21/chartex" xmlns:cx3="http://schemas.microsoft.com/office/drawing/2016/5/9/chartex" xmlns:cx4="http://schemas.microsoft.com/office/drawing/2016/5/10/chartex" xmlns:cx5="http://schemas.microsoft.com/office/drawing/2016/5/11/chartex" xmlns:cx6="http://schemas.microsoft.com/office/drawing/2016/5/12/chartex" xmlns:cx7="http://schemas.microsoft.com/office/drawing/2016/5/13/chartex" xmlns:cx8="http://schemas.microsoft.com/office/drawing/2016/5/14/chartex" xmlns:mc="http://schemas.openxmlformats.org/markup-compatibility/2006" xmlns:aink="http://schemas.microsoft.com/office/drawing/2016/ink" xmlns:am3d="http://schemas.microsoft.com/office/drawing/2017/model3d" xmlns:o="urn:schemas-microsoft-com:office:office" xmlns:r="http://schemas.openxmlformats.org/officeDocument/2006/relationships" xmlns:m="http://schemas.openxmlformats.org/officeDocument/2006/math" xmlns:v="urn:schemas-microsoft-com:vml" xmlns:wp14="http://schemas.microsoft.com/office/word/2010/wordprocessingDrawing" xmlns:wp="http://schemas.openxmlformats.org/drawingml/2006/wordprocessingDrawing" xmlns:w10="urn:schemas-microsoft-com:office:word" xmlns:w="http://schemas.openxmlformats.org/wordprocessingml/2006/main" xmlns:w14="http://schemas.microsoft.com/office/word/2010/wordml" xmlns:w15="http://schemas.microsoft.com/office/word/2012/wordml" xmlns:w16cex="http://schemas.microsoft.com/office/word/2018/wordml/cex" xmlns:w16cid="http://schemas.microsoft.com/office/word/2016/wordml/cid" xmlns:w16="http://schemas.microsoft.com/office/word/2018/wordml" xmlns:w16se="http://schemas.microsoft.com/office/word/2015/wordml/symex" xmlns:wpg="http://schemas.microsoft.com/office/word/2010/wordprocessingGroup" xmlns:wpi="http://schemas.microsoft.com/office/word/2010/wordprocessingInk" xmlns:wne="http://schemas.microsoft.com/office/word/2006/wordml" xmlns:wps="http://schemas.microsoft.com/office/word/2010/wordprocessingShape" mc:Ignorable="w14 w15 w16se w16cid w16 w16cex wp14">
+<w:numbering xmlns:wpc="http://schemas.microsoft.com/office/word/2010/wordprocessingCanvas" xmlns:cx="http://schemas.microsoft.com/office/drawing/2014/chartex" xmlns:cx1="http://schemas.microsoft.com/office/drawing/2015/9/8/chartex" xmlns:cx2="http://schemas.microsoft.com/office/drawing/2015/10/21/chartex" xmlns:cx3="http://schemas.microsoft.com/office/drawing/2016/5/9/chartex" xmlns:cx4="http://schemas.microsoft.com/office/drawing/2016/5/10/chartex" xmlns:cx5="http://schemas.microsoft.com/office/drawing/2016/5/11/chartex" xmlns:cx6="http://schemas.microsoft.com/office/drawing/2016/5/12/chartex" xmlns:cx7="http://schemas.microsoft.com/office/drawing/2016/5/13/chartex" xmlns:cx8="http://schemas.microsoft.com/office/drawing/2016/5/14/chartex" xmlns:mc="http://schemas.openxmlformats.org/markup-compatibility/2006" xmlns:aink="http://schemas.microsoft.com/office/drawing/2016/ink" xmlns:am3d="http://schemas.microsoft.com/office/drawing/2017/model3d" xmlns:o="urn:schemas-microsoft-com:office:office" xmlns:r="http://schemas.openxmlformats.org/officeDocument/2006/relationships" xmlns:m="http://schemas.openxmlformats.org/officeDocument/2006/math" xmlns:v="urn:schemas-microsoft-com:vml" xmlns:wp14="http://schemas.microsoft.com/office/word/2010/wordprocessingDrawing" xmlns:wp="http://schemas.openxmlformats.org/drawingml/2006/wordprocessingDrawing" xmlns:w10="urn:schemas-microsoft-com:office:word" xmlns:w="http://schemas.openxmlformats.org/wordprocessingml/2006/main" xmlns:w14="http://schemas.microsoft.com/office/word/2010/wordml" xmlns:w15="http://schemas.microsoft.com/office/word/2012/wordml" xmlns:w16cex="http://schemas.microsoft.com/office/word/2018/wordml/cex" xmlns:w16cid="http://schemas.microsoft.com/office/word/2016/wordml/cid" xmlns:w16="http://schemas.microsoft.com/office/word/2018/wordml" xmlns:w16sdtdh="http://schemas.microsoft.com/office/word/2020/wordml/sdtdatahash" xmlns:w16se="http://schemas.microsoft.com/office/word/2015/wordml/symex" xmlns:wpg="http://schemas.microsoft.com/office/word/2010/wordprocessingGroup" xmlns:wpi="http://schemas.microsoft.com/office/word/2010/wordprocessingInk" xmlns:wne="http://schemas.microsoft.com/office/word/2006/wordml" xmlns:wps="http://schemas.microsoft.com/office/word/2010/wordprocessingShape" mc:Ignorable="w14 w15 w16se w16cid w16 w16cex w16sdtdh wp14">
   <w:abstractNum w:abstractNumId="0" w15:restartNumberingAfterBreak="0">
     <w:nsid w:val="05360F43"/>
     <w:multiLevelType w:val="hybridMultilevel"/>
@@ -25438,7 +25216,7 @@
 </file>
 
 <file path=word/styles.xml><?xml version="1.0" encoding="utf-8"?>
-<w:styles xmlns:mc="http://schemas.openxmlformats.org/markup-compatibility/2006" xmlns:r="http://schemas.openxmlformats.org/officeDocument/2006/relationships" xmlns:w="http://schemas.openxmlformats.org/wordprocessingml/2006/main" xmlns:w14="http://schemas.microsoft.com/office/word/2010/wordml" xmlns:w15="http://schemas.microsoft.com/office/word/2012/wordml" xmlns:w16cex="http://schemas.microsoft.com/office/word/2018/wordml/cex" xmlns:w16cid="http://schemas.microsoft.com/office/word/2016/wordml/cid" xmlns:w16="http://schemas.microsoft.com/office/word/2018/wordml" xmlns:w16se="http://schemas.microsoft.com/office/word/2015/wordml/symex" mc:Ignorable="w14 w15 w16se w16cid w16 w16cex">
+<w:styles xmlns:mc="http://schemas.openxmlformats.org/markup-compatibility/2006" xmlns:r="http://schemas.openxmlformats.org/officeDocument/2006/relationships" xmlns:w="http://schemas.openxmlformats.org/wordprocessingml/2006/main" xmlns:w14="http://schemas.microsoft.com/office/word/2010/wordml" xmlns:w15="http://schemas.microsoft.com/office/word/2012/wordml" xmlns:w16cex="http://schemas.microsoft.com/office/word/2018/wordml/cex" xmlns:w16cid="http://schemas.microsoft.com/office/word/2016/wordml/cid" xmlns:w16="http://schemas.microsoft.com/office/word/2018/wordml" xmlns:w16sdtdh="http://schemas.microsoft.com/office/word/2020/wordml/sdtdatahash" xmlns:w16se="http://schemas.microsoft.com/office/word/2015/wordml/symex" mc:Ignorable="w14 w15 w16se w16cid w16 w16cex w16sdtdh">
   <w:docDefaults>
     <w:rPrDefault>
       <w:rPr>

</xml_diff>